<commit_message>
A001: Added AutoComplete Method from 3 letters on
</commit_message>
<xml_diff>
--- a/doc/SwissTransportDoku.docx
+++ b/doc/SwissTransportDoku.docx
@@ -881,6 +881,71 @@
         <w:t>App soll die Daten des ÖV-Fahrplans abrufen können und die dann anschliessend einfach anzeigen lassen.</w:t>
       </w:r>
     </w:p>
+    <w:p/>
+    <w:p/>
+    <w:p/>
+    <w:p>
+      <w:pPr>
+        <w:pStyle w:val="berschrift1"/>
+      </w:pPr>
+      <w:proofErr w:type="spellStart"/>
+      <w:r>
+        <w:t>MockUps</w:t>
+      </w:r>
+      <w:proofErr w:type="spellEnd"/>
+    </w:p>
+    <w:p>
+      <w:pPr>
+        <w:pStyle w:val="berschrift2"/>
+      </w:pPr>
+      <w:r>
+        <w:t>A001</w:t>
+      </w:r>
+    </w:p>
+    <w:p>
+      <w:r>
+        <w:rPr>
+          <w:noProof/>
+        </w:rPr>
+        <w:drawing>
+          <wp:inline distT="0" distB="0" distL="0" distR="0" wp14:anchorId="13657A7F" wp14:editId="37191F26">
+            <wp:extent cx="3838575" cy="2438400"/>
+            <wp:effectExtent l="0" t="0" r="9525" b="0"/>
+            <wp:docPr id="1" name="Grafik 1"/>
+            <wp:cNvGraphicFramePr>
+              <a:graphicFrameLocks xmlns:a="http://schemas.openxmlformats.org/drawingml/2006/main" noChangeAspect="1"/>
+            </wp:cNvGraphicFramePr>
+            <a:graphic xmlns:a="http://schemas.openxmlformats.org/drawingml/2006/main">
+              <a:graphicData uri="http://schemas.openxmlformats.org/drawingml/2006/picture">
+                <pic:pic xmlns:pic="http://schemas.openxmlformats.org/drawingml/2006/picture">
+                  <pic:nvPicPr>
+                    <pic:cNvPr id="1" name=""/>
+                    <pic:cNvPicPr/>
+                  </pic:nvPicPr>
+                  <pic:blipFill>
+                    <a:blip r:embed="rId7"/>
+                    <a:stretch>
+                      <a:fillRect/>
+                    </a:stretch>
+                  </pic:blipFill>
+                  <pic:spPr>
+                    <a:xfrm>
+                      <a:off x="0" y="0"/>
+                      <a:ext cx="3838575" cy="2438400"/>
+                    </a:xfrm>
+                    <a:prstGeom prst="rect">
+                      <a:avLst/>
+                    </a:prstGeom>
+                  </pic:spPr>
+                </pic:pic>
+              </a:graphicData>
+            </a:graphic>
+          </wp:inline>
+        </w:drawing>
+      </w:r>
+    </w:p>
+    <w:p/>
+    <w:p/>
     <w:sectPr>
       <w:pgSz w:w="11906" w:h="16838"/>
       <w:pgMar w:top="1417" w:right="1417" w:bottom="1134" w:left="1417" w:header="708" w:footer="708" w:gutter="0"/>
@@ -1320,7 +1385,6 @@
     <w:next w:val="Standard"/>
     <w:link w:val="berschrift2Zchn"/>
     <w:uiPriority w:val="9"/>
-    <w:semiHidden/>
     <w:unhideWhenUsed/>
     <w:qFormat/>
     <w:rsid w:val="00BB4640"/>
@@ -1422,7 +1486,6 @@
     <w:basedOn w:val="Absatz-Standardschriftart"/>
     <w:link w:val="berschrift2"/>
     <w:uiPriority w:val="9"/>
-    <w:semiHidden/>
     <w:rsid w:val="00BB4640"/>
     <w:rPr>
       <w:rFonts w:ascii="Arial" w:eastAsiaTheme="majorEastAsia" w:hAnsi="Arial" w:cstheme="majorBidi"/>

</xml_diff>